<commit_message>
Compatibility with new clustering tools
Changes in code for compatibility with the latest version of `clustTools`. Minor graphical changes in figures. No effects on results.
</commit_message>
<xml_diff>
--- a/paper/manuscript.docx
+++ b/paper/manuscript.docx
@@ -126,7 +126,7 @@
       </w:pPr>
       <w:r>
         <w:rPr/>
-        <w:t>2023-11-07</w:t>
+        <w:t>2023-11-17</w:t>
       </w:r>
     </w:p>
     <w:p>
@@ -6130,6 +6130,16 @@
     </w:p>
     <w:p>
       <w:pPr>
+        <w:pStyle w:val="ImageCaption"/>
+        <w:rPr/>
+      </w:pPr>
+      <w:r>
+        <w:rPr/>
+        <w:t>Figure 1: Flow diagram of the analysis inclusion process.</w:t>
+      </w:r>
+    </w:p>
+    <w:p>
+      <w:pPr>
         <w:pStyle w:val="TextBody"/>
         <w:rPr/>
       </w:pPr>
@@ -6139,15 +6149,6 @@
           <w:bCs/>
         </w:rPr>
         <w:t>Figure 1. Flow diagram of the analysis inclusion process.</w:t>
-      </w:r>
-    </w:p>
-    <w:p>
-      <w:pPr>
-        <w:pStyle w:val="Normal"/>
-        <w:rPr/>
-      </w:pPr>
-      <w:r>
-        <w:rPr/>
       </w:r>
       <w:r>
         <w:br w:type="page"/>

</xml_diff>

<commit_message>
P2P reply, supplementary material
Changes in supplementary figures and tables required by the reviewer's comments
</commit_message>
<xml_diff>
--- a/paper/manuscript.docx
+++ b/paper/manuscript.docx
@@ -409,7 +409,7 @@
         <w:pStyle w:val="Date"/>
       </w:pPr>
       <w:r>
-        <w:t xml:space="preserve">2024-02-02</w:t>
+        <w:t xml:space="preserve">2024-02-08</w:t>
       </w:r>
     </w:p>
     <w:p>
@@ -1233,13 +1233,37 @@
         <w:t xml:space="preserve"> </w:t>
       </w:r>
       <w:r>
-        <w:t xml:space="preserve">18 years, residence in a German-speaking country, and</w:t>
-      </w:r>
-      <w:r>
-        <w:t xml:space="preserve"> </w:t>
-      </w:r>
-      <w:r>
-        <w:t xml:space="preserve">proficiency in German (n = 4559) were invited to participate in the online study survey via conventional mail.</w:t>
+        <w:t xml:space="preserve">18 years,</w:t>
+      </w:r>
+      <w:r>
+        <w:t xml:space="preserve"> </w:t>
+      </w:r>
+      <w:r>
+        <w:t xml:space="preserve">residence in a</w:t>
+      </w:r>
+      <w:r>
+        <w:t xml:space="preserve"> </w:t>
+      </w:r>
+      <w:r>
+        <w:rPr>
+          <w:rStyle w:val="Revision"/>
+        </w:rPr>
+        <w:t xml:space="preserve">German-speaking regions (Germany, Austria, Switzerland and South Tyrol/Alto Adige in Italy)</w:t>
+      </w:r>
+      <w:r>
+        <w:t xml:space="preserve">, and</w:t>
+      </w:r>
+      <w:r>
+        <w:t xml:space="preserve"> </w:t>
+      </w:r>
+      <w:r>
+        <w:t xml:space="preserve">proficiency in German (n = 4559)</w:t>
+      </w:r>
+      <w:r>
+        <w:t xml:space="preserve"> </w:t>
+      </w:r>
+      <w:r>
+        <w:t xml:space="preserve">were invited to participate in the online study survey via conventional mail.</w:t>
       </w:r>
       <w:r>
         <w:t xml:space="preserve"> </w:t>
@@ -1406,7 +1430,22 @@
         <w:t xml:space="preserve"> </w:t>
       </w:r>
       <w:r>
-        <w:t xml:space="preserve">depression (PHQ-9: 9-item patient health questionnaire for depressive symptoms)</w:t>
+        <w:t xml:space="preserve">depression (PHQ-9,</w:t>
+      </w:r>
+      <w:r>
+        <w:t xml:space="preserve"> </w:t>
+      </w:r>
+      <w:r>
+        <w:rPr>
+          <w:rStyle w:val="Revision"/>
+        </w:rPr>
+        <w:t xml:space="preserve">PHQ-2 and PHQ-8: 9-, 8- and 2-item patient health questionnaires</w:t>
+      </w:r>
+      <w:r>
+        <w:t xml:space="preserve"> </w:t>
+      </w:r>
+      <w:r>
+        <w:t xml:space="preserve">for depressive symptoms)</w:t>
       </w:r>
       <w:r>
         <w:t xml:space="preserve"> </w:t>
@@ -1506,6 +1545,39 @@
       </w:r>
       <w:r>
         <w:t xml:space="preserve">.</w:t>
+      </w:r>
+      <w:r>
+        <w:t xml:space="preserve"> </w:t>
+      </w:r>
+      <w:r>
+        <w:rPr>
+          <w:rStyle w:val="Revision"/>
+        </w:rPr>
+        <w:t xml:space="preserve">Items of the PTGI and PTSD instruments were provided with a captions indicating that the questions refer to the mountain sport accident of interest (</w:t>
+      </w:r>
+      <w:r>
+        <w:rPr>
+          <w:rStyle w:val="Revision"/>
+        </w:rPr>
+        <w:t xml:space="preserve">‘</w:t>
+      </w:r>
+      <w:r>
+        <w:rPr>
+          <w:rStyle w:val="Revision"/>
+        </w:rPr>
+        <w:t xml:space="preserve">The following questions refer to consequences of your accident</w:t>
+      </w:r>
+      <w:r>
+        <w:rPr>
+          <w:rStyle w:val="Revision"/>
+        </w:rPr>
+        <w:t xml:space="preserve">’</w:t>
+      </w:r>
+      <w:r>
+        <w:rPr>
+          <w:rStyle w:val="Revision"/>
+        </w:rPr>
+        <w:t xml:space="preserve">).</w:t>
       </w:r>
       <w:r>
         <w:t xml:space="preserve"> </w:t>
@@ -1761,15 +1833,33 @@
         <w:t xml:space="preserve"> </w:t>
       </w:r>
       <w:r>
-        <w:t xml:space="preserve">Significant PTSD symptoms were assumed in participants screened positive for at least one of the B, C, D or E PCL-5 domains</w:t>
-      </w:r>
-      <w:r>
-        <w:t xml:space="preserve"> </w:t>
-      </w:r>
-      <w:r>
+        <w:t xml:space="preserve">Significant PTSD symptoms were assumed in participants screened positive for at least one of the B, C, D or E PCL-5 domains.</w:t>
+      </w:r>
+      <w:r>
+        <w:t xml:space="preserve"> </w:t>
+      </w:r>
+      <w:r>
+        <w:rPr>
+          <w:rStyle w:val="Revision"/>
+        </w:rPr>
+        <w:t xml:space="preserve">Manifest PTSD was considered for participants positive for all four PCL-5 domains</w:t>
+      </w:r>
+      <w:r>
+        <w:rPr>
+          <w:rStyle w:val="Revision"/>
+        </w:rPr>
+        <w:t xml:space="preserve"> </w:t>
+      </w:r>
+      <w:r>
+        <w:rPr>
+          <w:rStyle w:val="Revision"/>
+        </w:rPr>
         <w:t xml:space="preserve">(28)</w:t>
       </w:r>
       <w:r>
+        <w:rPr>
+          <w:rStyle w:val="Revision"/>
+        </w:rPr>
         <w:t xml:space="preserve">.</w:t>
       </w:r>
     </w:p>
@@ -1793,7 +1883,16 @@
         <w:t xml:space="preserve"> </w:t>
       </w:r>
       <w:r>
-        <w:t xml:space="preserve">Flashback frequency was surveyed as none, &gt; 1/year and &gt; 1/month.</w:t>
+        <w:rPr>
+          <w:rStyle w:val="Revision"/>
+        </w:rPr>
+        <w:t xml:space="preserve">Flashbacks of the accident of interest during mountain sport activity were surveyed as</w:t>
+      </w:r>
+      <w:r>
+        <w:t xml:space="preserve"> </w:t>
+      </w:r>
+      <w:r>
+        <w:t xml:space="preserve">none, &gt; 1/year and &gt; 1/month.</w:t>
       </w:r>
       <w:r>
         <w:t xml:space="preserve"> </w:t>
@@ -2316,7 +2415,7 @@
         <w:t xml:space="preserve"> </w:t>
       </w:r>
       <w:r>
-        <w:t xml:space="preserve">The survey participants excluded from the analysis due to missingness of psychometric data had significantly lower income, less severe injuries, more frequent injuries of the upper limbs, less frequently required hospitalization or surgery, and suffered less frequently from persistent physical health consequences of the accident than the analyzed participants (</w:t>
+        <w:t xml:space="preserve">The survey participants excluded from the analysis due to incomplete psychometric data had significantly lower income, less severe injuries, more frequent injuries of the upper limbs, less frequently required hospitalization or surgery, and suffered less frequently from persistent physical health consequences of the accident than the analyzed participants (</w:t>
       </w:r>
       <w:r>
         <w:rPr>
@@ -5174,7 +5273,7 @@
                 <w:szCs w:val="20"/>
                 <w:color w:val="000000"/>
               </w:rPr>
-              <w:t xml:space="preserve">16-30: 20% (n = 61)</w:t>
+              <w:t xml:space="preserve">18-30: 20% (n = 61)</w:t>
             </w:r>
             <w:r xmlns:w="http://schemas.openxmlformats.org/wordprocessingml/2006/main" xmlns:wp="http://schemas.openxmlformats.org/drawingml/2006/wordprocessingDrawing" xmlns:r="http://schemas.openxmlformats.org/officeDocument/2006/relationships" xmlns:w14="http://schemas.microsoft.com/office/word/2010/wordml">
               <w:rPr>
@@ -13650,7 +13749,7 @@
           <w:rPr>
             <w:rStyle w:val="InternetLink"/>
           </w:rPr>
-          <w:t xml:space="preserve">10.1186/S13049-021-00912-3/FIGURES/2</w:t>
+          <w:t xml:space="preserve">10.1186/S13049-021-00912-3</w:t>
         </w:r>
       </w:hyperlink>
     </w:p>

</xml_diff>